<commit_message>
Progresion #11 Parte 4 y 5 - 26/02/25
</commit_message>
<xml_diff>
--- a/Consultas MySQL.docx
+++ b/Consultas MySQL.docx
@@ -63,13 +63,20 @@
       </w:r>
       <w:proofErr w:type="spellEnd"/>
       <w:r>
-        <w:t xml:space="preserve"> Eden</w:t>
-      </w:r>
-      <w:bookmarkStart w:id="0" w:name="_GoBack"/>
-      <w:bookmarkEnd w:id="0"/>
-    </w:p>
-    <w:p>
-      <w:r>
+        <w:t xml:space="preserve"> </w:t>
+      </w:r>
+      <w:proofErr w:type="spellStart"/>
+      <w:r>
+        <w:t>Eden</w:t>
+      </w:r>
+      <w:proofErr w:type="spellEnd"/>
+    </w:p>
+    <w:p>
+      <w:r>
+        <w:rPr>
+          <w:noProof/>
+          <w:lang w:eastAsia="es-MX"/>
+        </w:rPr>
         <w:drawing>
           <wp:inline distT="0" distB="0" distL="0" distR="0" wp14:anchorId="7543173D" wp14:editId="2FF8355F">
             <wp:extent cx="5612130" cy="2484120"/>
@@ -114,6 +121,10 @@
     </w:p>
     <w:p>
       <w:r>
+        <w:rPr>
+          <w:noProof/>
+          <w:lang w:eastAsia="es-MX"/>
+        </w:rPr>
         <w:drawing>
           <wp:inline distT="0" distB="0" distL="0" distR="0" wp14:anchorId="5F0B81EC" wp14:editId="6926BE99">
             <wp:extent cx="5612130" cy="3176905"/>
@@ -153,13 +164,103 @@
     </w:p>
     <w:p/>
     <w:p>
-      <w:pPr>
-        <w:rPr>
-          <w:b/>
-          <w:sz w:val="28"/>
-          <w:szCs w:val="28"/>
-        </w:rPr>
-      </w:pPr>
+      <w:r>
+        <w:lastRenderedPageBreak/>
+        <w:t>#3. Obtener listado del nombre de los artistas.</w:t>
+      </w:r>
+    </w:p>
+    <w:p>
+      <w:r>
+        <w:drawing>
+          <wp:inline distT="0" distB="0" distL="0" distR="0" wp14:anchorId="1FC61396" wp14:editId="0F6B3659">
+            <wp:extent cx="5612130" cy="2629535"/>
+            <wp:effectExtent l="0" t="0" r="7620" b="0"/>
+            <wp:docPr id="3" name="Imagen 3"/>
+            <wp:cNvGraphicFramePr>
+              <a:graphicFrameLocks xmlns:a="http://schemas.openxmlformats.org/drawingml/2006/main" noChangeAspect="1"/>
+            </wp:cNvGraphicFramePr>
+            <a:graphic xmlns:a="http://schemas.openxmlformats.org/drawingml/2006/main">
+              <a:graphicData uri="http://schemas.openxmlformats.org/drawingml/2006/picture">
+                <pic:pic xmlns:pic="http://schemas.openxmlformats.org/drawingml/2006/picture">
+                  <pic:nvPicPr>
+                    <pic:cNvPr id="1" name=""/>
+                    <pic:cNvPicPr/>
+                  </pic:nvPicPr>
+                  <pic:blipFill>
+                    <a:blip r:embed="rId6"/>
+                    <a:stretch>
+                      <a:fillRect/>
+                    </a:stretch>
+                  </pic:blipFill>
+                  <pic:spPr>
+                    <a:xfrm>
+                      <a:off x="0" y="0"/>
+                      <a:ext cx="5612130" cy="2629535"/>
+                    </a:xfrm>
+                    <a:prstGeom prst="rect">
+                      <a:avLst/>
+                    </a:prstGeom>
+                  </pic:spPr>
+                </pic:pic>
+              </a:graphicData>
+            </a:graphic>
+          </wp:inline>
+        </w:drawing>
+      </w:r>
+    </w:p>
+    <w:p/>
+    <w:p>
+      <w:r>
+        <w:t>#4. Obtener la lista de artistas que empiecen con A</w:t>
+      </w:r>
+    </w:p>
+    <w:p>
+      <w:r>
+        <w:drawing>
+          <wp:inline distT="0" distB="0" distL="0" distR="0" wp14:anchorId="2482F5C3" wp14:editId="65483F4E">
+            <wp:extent cx="5612130" cy="3026410"/>
+            <wp:effectExtent l="0" t="0" r="7620" b="2540"/>
+            <wp:docPr id="4" name="Imagen 4"/>
+            <wp:cNvGraphicFramePr>
+              <a:graphicFrameLocks xmlns:a="http://schemas.openxmlformats.org/drawingml/2006/main" noChangeAspect="1"/>
+            </wp:cNvGraphicFramePr>
+            <a:graphic xmlns:a="http://schemas.openxmlformats.org/drawingml/2006/main">
+              <a:graphicData uri="http://schemas.openxmlformats.org/drawingml/2006/picture">
+                <pic:pic xmlns:pic="http://schemas.openxmlformats.org/drawingml/2006/picture">
+                  <pic:nvPicPr>
+                    <pic:cNvPr id="1" name=""/>
+                    <pic:cNvPicPr/>
+                  </pic:nvPicPr>
+                  <pic:blipFill>
+                    <a:blip r:embed="rId7"/>
+                    <a:stretch>
+                      <a:fillRect/>
+                    </a:stretch>
+                  </pic:blipFill>
+                  <pic:spPr>
+                    <a:xfrm>
+                      <a:off x="0" y="0"/>
+                      <a:ext cx="5612130" cy="3026410"/>
+                    </a:xfrm>
+                    <a:prstGeom prst="rect">
+                      <a:avLst/>
+                    </a:prstGeom>
+                  </pic:spPr>
+                </pic:pic>
+              </a:graphicData>
+            </a:graphic>
+          </wp:inline>
+        </w:drawing>
+      </w:r>
+    </w:p>
+    <w:p>
+      <w:r>
+        <w:t>5#. Obtener listado de las membresías.</w:t>
+      </w:r>
+    </w:p>
+    <w:p>
+      <w:bookmarkStart w:id="0" w:name="_GoBack"/>
+      <w:bookmarkEnd w:id="0"/>
     </w:p>
     <w:sectPr>
       <w:pgSz w:w="12240" w:h="15840"/>

</xml_diff>

<commit_message>
PRACTICA #13- MySQL Consultas 28/08/2025
</commit_message>
<xml_diff>
--- a/Consultas MySQL.docx
+++ b/Consultas MySQL.docx
@@ -4,82 +4,168 @@
   <w:body>
     <w:p>
       <w:pPr>
-        <w:pStyle w:val="Ttulo"/>
+        <w:rPr>
+          <w:rFonts w:ascii="Book Antiqua" w:hAnsi="Book Antiqua"/>
+          <w:sz w:val="44"/>
+          <w:szCs w:val="44"/>
+        </w:rPr>
+      </w:pPr>
+      <w:r>
+        <w:rPr>
+          <w:rFonts w:ascii="Book Antiqua" w:hAnsi="Book Antiqua"/>
+          <w:sz w:val="44"/>
+          <w:szCs w:val="44"/>
+        </w:rPr>
+        <w:t>Consultas MySQL</w:t>
+      </w:r>
+    </w:p>
+    <w:p>
+      <w:pPr>
+        <w:rPr>
+          <w:rFonts w:ascii="Book Antiqua" w:hAnsi="Book Antiqua"/>
+        </w:rPr>
+      </w:pPr>
+      <w:r>
+        <w:rPr>
+          <w:rFonts w:ascii="Book Antiqua" w:hAnsi="Book Antiqua"/>
+        </w:rPr>
+        <w:t>UAC: Bases de datos Relacionables</w:t>
+      </w:r>
+    </w:p>
+    <w:p>
+      <w:pPr>
+        <w:pBdr>
+          <w:bottom w:val="single" w:sz="6" w:space="0" w:color="auto"/>
+        </w:pBdr>
+        <w:rPr>
+          <w:rFonts w:ascii="Book Antiqua" w:hAnsi="Book Antiqua"/>
+        </w:rPr>
+      </w:pPr>
+      <w:r>
+        <w:rPr>
+          <w:rFonts w:ascii="Book Antiqua" w:hAnsi="Book Antiqua"/>
+        </w:rPr>
+        <w:t xml:space="preserve">Fecha: 28/02/2025 </w:t>
+      </w:r>
+      <w:r>
+        <w:rPr>
+          <w:rFonts w:ascii="Book Antiqua" w:hAnsi="Book Antiqua"/>
+        </w:rPr>
+        <w:t xml:space="preserve">   </w:t>
+      </w:r>
+      <w:r>
+        <w:rPr>
+          <w:rFonts w:ascii="Book Antiqua" w:hAnsi="Book Antiqua"/>
+        </w:rPr>
+        <w:t>Grupo: 4AVP</w:t>
+      </w:r>
+    </w:p>
+    <w:p>
+      <w:pPr>
+        <w:rPr>
+          <w:rFonts w:ascii="Book Antiqua" w:hAnsi="Book Antiqua"/>
+        </w:rPr>
+      </w:pPr>
+      <w:r>
+        <w:rPr>
+          <w:rFonts w:ascii="Book Antiqua" w:hAnsi="Book Antiqua"/>
+        </w:rPr>
+        <w:t>Alumnos:</w:t>
+      </w:r>
+    </w:p>
+    <w:p>
+      <w:pPr>
+        <w:rPr>
+          <w:rFonts w:ascii="Book Antiqua" w:hAnsi="Book Antiqua"/>
+        </w:rPr>
+      </w:pPr>
+      <w:r>
+        <w:rPr>
+          <w:rFonts w:ascii="Book Antiqua" w:hAnsi="Book Antiqua"/>
+        </w:rPr>
+        <w:t>-Martínez Valenzuela Cristopher Israel</w:t>
+      </w:r>
+    </w:p>
+    <w:p>
+      <w:pPr>
+        <w:rPr>
+          <w:rFonts w:ascii="Book Antiqua" w:hAnsi="Book Antiqua"/>
+        </w:rPr>
+      </w:pPr>
+      <w:r>
+        <w:rPr>
+          <w:rFonts w:ascii="Book Antiqua" w:hAnsi="Book Antiqua"/>
+        </w:rPr>
+        <w:t>-Quiñónez Sáenz Osman Edén</w:t>
+      </w:r>
+    </w:p>
+    <w:p>
+      <w:pPr>
         <w:pBdr>
           <w:bottom w:val="single" w:sz="6" w:space="1" w:color="auto"/>
         </w:pBdr>
-      </w:pPr>
-      <w:r>
-        <w:t>Consultas MySQL</w:t>
-      </w:r>
-    </w:p>
-    <w:p/>
-    <w:p>
-      <w:r>
-        <w:t>1# obtener el listado de los nombres y correo de los usuarios</w:t>
-      </w:r>
-    </w:p>
-    <w:p>
-      <w:r>
-        <w:t>Nombre:</w:t>
-      </w:r>
-    </w:p>
-    <w:p>
-      <w:r>
-        <w:t xml:space="preserve"> </w:t>
-      </w:r>
-      <w:proofErr w:type="spellStart"/>
-      <w:r>
-        <w:t>Ramirez</w:t>
-      </w:r>
-      <w:proofErr w:type="spellEnd"/>
-      <w:r>
-        <w:t xml:space="preserve"> Montiel </w:t>
-      </w:r>
-      <w:proofErr w:type="spellStart"/>
-      <w:r>
-        <w:t>Ryhanna</w:t>
-      </w:r>
-      <w:proofErr w:type="spellEnd"/>
-      <w:r>
-        <w:t xml:space="preserve"> Patricia </w:t>
-      </w:r>
-    </w:p>
-    <w:p>
-      <w:r>
-        <w:t xml:space="preserve">Quiñonez </w:t>
-      </w:r>
-      <w:proofErr w:type="spellStart"/>
-      <w:r>
-        <w:t>Saenz</w:t>
-      </w:r>
-      <w:proofErr w:type="spellEnd"/>
-      <w:r>
-        <w:t xml:space="preserve"> </w:t>
-      </w:r>
-      <w:proofErr w:type="spellStart"/>
-      <w:r>
-        <w:t>Osman</w:t>
-      </w:r>
-      <w:proofErr w:type="spellEnd"/>
-      <w:r>
-        <w:t xml:space="preserve"> </w:t>
-      </w:r>
-      <w:proofErr w:type="spellStart"/>
-      <w:r>
-        <w:t>Eden</w:t>
-      </w:r>
-      <w:proofErr w:type="spellEnd"/>
-    </w:p>
-    <w:p>
-      <w:r>
-        <w:rPr>
-          <w:noProof/>
-          <w:lang w:eastAsia="es-MX"/>
+        <w:rPr>
+          <w:rFonts w:ascii="Book Antiqua" w:hAnsi="Book Antiqua"/>
+        </w:rPr>
+      </w:pPr>
+      <w:r>
+        <w:rPr>
+          <w:rFonts w:ascii="Book Antiqua" w:hAnsi="Book Antiqua"/>
+        </w:rPr>
+        <w:t>-Ramírez Montiel Ryhanna Patricia</w:t>
+      </w:r>
+    </w:p>
+    <w:p>
+      <w:pPr>
+        <w:rPr>
+          <w:rFonts w:ascii="Book Antiqua" w:hAnsi="Book Antiqua"/>
+        </w:rPr>
+      </w:pPr>
+    </w:p>
+    <w:p>
+      <w:pPr>
+        <w:rPr>
+          <w:rFonts w:ascii="Book Antiqua" w:hAnsi="Book Antiqua"/>
+        </w:rPr>
+      </w:pPr>
+      <w:r>
+        <w:rPr>
+          <w:rFonts w:ascii="Book Antiqua" w:hAnsi="Book Antiqua"/>
+        </w:rPr>
+        <w:t>#</w:t>
+      </w:r>
+      <w:r>
+        <w:rPr>
+          <w:rFonts w:ascii="Book Antiqua" w:hAnsi="Book Antiqua"/>
+        </w:rPr>
+        <w:t>6</w:t>
+      </w:r>
+      <w:r>
+        <w:rPr>
+          <w:rFonts w:ascii="Book Antiqua" w:hAnsi="Book Antiqua"/>
+        </w:rPr>
+        <w:t xml:space="preserve">. </w:t>
+      </w:r>
+      <w:r>
+        <w:rPr>
+          <w:rFonts w:ascii="Book Antiqua" w:hAnsi="Book Antiqua"/>
+        </w:rPr>
+        <w:t>Obtener listado de las membresías que su costo sea mayor a 100 pesos</w:t>
+      </w:r>
+    </w:p>
+    <w:p>
+      <w:pPr>
+        <w:rPr>
+          <w:rFonts w:ascii="Book Antiqua" w:hAnsi="Book Antiqua"/>
+        </w:rPr>
+      </w:pPr>
+      <w:r>
+        <w:rPr>
+          <w:rFonts w:ascii="Book Antiqua" w:hAnsi="Book Antiqua"/>
         </w:rPr>
         <w:drawing>
-          <wp:inline distT="0" distB="0" distL="0" distR="0" wp14:anchorId="7543173D" wp14:editId="2FF8355F">
-            <wp:extent cx="5612130" cy="2484120"/>
+          <wp:inline distT="0" distB="0" distL="0" distR="0" wp14:anchorId="3ACF7C2B" wp14:editId="3CD6021F">
+            <wp:extent cx="5612130" cy="2447290"/>
             <wp:effectExtent l="0" t="0" r="7620" b="0"/>
             <wp:docPr id="1" name="Imagen 1"/>
             <wp:cNvGraphicFramePr>
@@ -101,7 +187,7 @@
                   <pic:spPr>
                     <a:xfrm>
                       <a:off x="0" y="0"/>
-                      <a:ext cx="5612130" cy="2484120"/>
+                      <a:ext cx="5612130" cy="2447290"/>
                     </a:xfrm>
                     <a:prstGeom prst="rect">
                       <a:avLst/>
@@ -115,20 +201,32 @@
       </w:r>
     </w:p>
     <w:p>
-      <w:r>
-        <w:t>#2. Obtener el listado de usuarios que tienen la membresía free</w:t>
-      </w:r>
-    </w:p>
-    <w:p>
-      <w:r>
-        <w:rPr>
-          <w:noProof/>
-          <w:lang w:eastAsia="es-MX"/>
+      <w:pPr>
+        <w:rPr>
+          <w:rFonts w:ascii="Book Antiqua" w:hAnsi="Book Antiqua"/>
+        </w:rPr>
+      </w:pPr>
+      <w:r>
+        <w:rPr>
+          <w:rFonts w:ascii="Book Antiqua" w:hAnsi="Book Antiqua"/>
+        </w:rPr>
+        <w:t xml:space="preserve">#7 Obtener listado de playlist que tengan más de 3 canciones </w:t>
+      </w:r>
+    </w:p>
+    <w:p>
+      <w:pPr>
+        <w:rPr>
+          <w:rFonts w:ascii="Book Antiqua" w:hAnsi="Book Antiqua"/>
+        </w:rPr>
+      </w:pPr>
+      <w:r>
+        <w:rPr>
+          <w:rFonts w:ascii="Book Antiqua" w:hAnsi="Book Antiqua"/>
         </w:rPr>
         <w:drawing>
-          <wp:inline distT="0" distB="0" distL="0" distR="0" wp14:anchorId="5F0B81EC" wp14:editId="6926BE99">
-            <wp:extent cx="5612130" cy="3176905"/>
-            <wp:effectExtent l="0" t="0" r="7620" b="4445"/>
+          <wp:inline distT="0" distB="0" distL="0" distR="0" wp14:anchorId="19E831C6" wp14:editId="2D5E20F8">
+            <wp:extent cx="5612130" cy="2414270"/>
+            <wp:effectExtent l="0" t="0" r="7620" b="5080"/>
             <wp:docPr id="2" name="Imagen 2"/>
             <wp:cNvGraphicFramePr>
               <a:graphicFrameLocks xmlns:a="http://schemas.openxmlformats.org/drawingml/2006/main" noChangeAspect="1"/>
@@ -149,7 +247,7 @@
                   <pic:spPr>
                     <a:xfrm>
                       <a:off x="0" y="0"/>
-                      <a:ext cx="5612130" cy="3176905"/>
+                      <a:ext cx="5612130" cy="2414270"/>
                     </a:xfrm>
                     <a:prstGeom prst="rect">
                       <a:avLst/>
@@ -162,18 +260,33 @@
         </w:drawing>
       </w:r>
     </w:p>
-    <w:p/>
-    <w:p>
-      <w:r>
+    <w:p>
+      <w:pPr>
+        <w:rPr>
+          <w:rFonts w:ascii="Book Antiqua" w:hAnsi="Book Antiqua"/>
+        </w:rPr>
+      </w:pPr>
+      <w:r>
+        <w:rPr>
+          <w:rFonts w:ascii="Book Antiqua" w:hAnsi="Book Antiqua"/>
+        </w:rPr>
         <w:lastRenderedPageBreak/>
-        <w:t>#3. Obtener listado del nombre de los artistas.</w:t>
-      </w:r>
-    </w:p>
-    <w:p>
-      <w:r>
+        <w:t>#8 Obtener listado de canciones del año 2025</w:t>
+      </w:r>
+    </w:p>
+    <w:p>
+      <w:pPr>
+        <w:rPr>
+          <w:rFonts w:ascii="Book Antiqua" w:hAnsi="Book Antiqua"/>
+        </w:rPr>
+      </w:pPr>
+      <w:r>
+        <w:rPr>
+          <w:rFonts w:ascii="Book Antiqua" w:hAnsi="Book Antiqua"/>
+        </w:rPr>
         <w:drawing>
-          <wp:inline distT="0" distB="0" distL="0" distR="0" wp14:anchorId="1FC61396" wp14:editId="0F6B3659">
-            <wp:extent cx="5612130" cy="2629535"/>
+          <wp:inline distT="0" distB="0" distL="0" distR="0" wp14:anchorId="231AF505" wp14:editId="727095EE">
+            <wp:extent cx="5612130" cy="2326640"/>
             <wp:effectExtent l="0" t="0" r="7620" b="0"/>
             <wp:docPr id="3" name="Imagen 3"/>
             <wp:cNvGraphicFramePr>
@@ -195,7 +308,7 @@
                   <pic:spPr>
                     <a:xfrm>
                       <a:off x="0" y="0"/>
-                      <a:ext cx="5612130" cy="2629535"/>
+                      <a:ext cx="5612130" cy="2326640"/>
                     </a:xfrm>
                     <a:prstGeom prst="rect">
                       <a:avLst/>
@@ -208,18 +321,33 @@
         </w:drawing>
       </w:r>
     </w:p>
-    <w:p/>
-    <w:p>
-      <w:r>
-        <w:t>#4. Obtener la lista de artistas que empiecen con A</w:t>
-      </w:r>
-    </w:p>
-    <w:p>
-      <w:r>
+    <w:p>
+      <w:pPr>
+        <w:rPr>
+          <w:rFonts w:ascii="Book Antiqua" w:hAnsi="Book Antiqua"/>
+        </w:rPr>
+      </w:pPr>
+      <w:r>
+        <w:rPr>
+          <w:rFonts w:ascii="Book Antiqua" w:hAnsi="Book Antiqua"/>
+        </w:rPr>
+        <w:t>#9 Obtener listado de nombre de la canción y género al que pertenece</w:t>
+      </w:r>
+    </w:p>
+    <w:p>
+      <w:pPr>
+        <w:rPr>
+          <w:rFonts w:ascii="Book Antiqua" w:hAnsi="Book Antiqua"/>
+        </w:rPr>
+      </w:pPr>
+      <w:r>
+        <w:rPr>
+          <w:rFonts w:ascii="Book Antiqua" w:hAnsi="Book Antiqua"/>
+        </w:rPr>
         <w:drawing>
-          <wp:inline distT="0" distB="0" distL="0" distR="0" wp14:anchorId="2482F5C3" wp14:editId="65483F4E">
-            <wp:extent cx="5612130" cy="3026410"/>
-            <wp:effectExtent l="0" t="0" r="7620" b="2540"/>
+          <wp:inline distT="0" distB="0" distL="0" distR="0" wp14:anchorId="24E087F0" wp14:editId="3D45158B">
+            <wp:extent cx="5612130" cy="2546985"/>
+            <wp:effectExtent l="0" t="0" r="7620" b="5715"/>
             <wp:docPr id="4" name="Imagen 4"/>
             <wp:cNvGraphicFramePr>
               <a:graphicFrameLocks xmlns:a="http://schemas.openxmlformats.org/drawingml/2006/main" noChangeAspect="1"/>
@@ -240,7 +368,7 @@
                   <pic:spPr>
                     <a:xfrm>
                       <a:off x="0" y="0"/>
-                      <a:ext cx="5612130" cy="3026410"/>
+                      <a:ext cx="5612130" cy="2546985"/>
                     </a:xfrm>
                     <a:prstGeom prst="rect">
                       <a:avLst/>
@@ -254,13 +382,136 @@
       </w:r>
     </w:p>
     <w:p>
-      <w:r>
-        <w:t>5#. Obtener listado de las membresías.</w:t>
-      </w:r>
-    </w:p>
-    <w:p>
+      <w:pPr>
+        <w:rPr>
+          <w:rFonts w:ascii="Book Antiqua" w:hAnsi="Book Antiqua"/>
+        </w:rPr>
+      </w:pPr>
+      <w:r>
+        <w:rPr>
+          <w:rFonts w:ascii="Book Antiqua" w:hAnsi="Book Antiqua"/>
+        </w:rPr>
+        <w:t>#11. Obtener listado del nombre del playlist y el nombre del usuario que la creo</w:t>
+      </w:r>
+    </w:p>
+    <w:p>
+      <w:pPr>
+        <w:rPr>
+          <w:rFonts w:ascii="Book Antiqua" w:hAnsi="Book Antiqua"/>
+        </w:rPr>
+      </w:pPr>
+      <w:r>
+        <w:rPr>
+          <w:rFonts w:ascii="Book Antiqua" w:hAnsi="Book Antiqua"/>
+        </w:rPr>
+        <w:drawing>
+          <wp:inline distT="0" distB="0" distL="0" distR="0" wp14:anchorId="337C860D" wp14:editId="524A1B95">
+            <wp:extent cx="5612130" cy="2236470"/>
+            <wp:effectExtent l="0" t="0" r="7620" b="0"/>
+            <wp:docPr id="5" name="Imagen 5"/>
+            <wp:cNvGraphicFramePr>
+              <a:graphicFrameLocks xmlns:a="http://schemas.openxmlformats.org/drawingml/2006/main" noChangeAspect="1"/>
+            </wp:cNvGraphicFramePr>
+            <a:graphic xmlns:a="http://schemas.openxmlformats.org/drawingml/2006/main">
+              <a:graphicData uri="http://schemas.openxmlformats.org/drawingml/2006/picture">
+                <pic:pic xmlns:pic="http://schemas.openxmlformats.org/drawingml/2006/picture">
+                  <pic:nvPicPr>
+                    <pic:cNvPr id="1" name=""/>
+                    <pic:cNvPicPr/>
+                  </pic:nvPicPr>
+                  <pic:blipFill>
+                    <a:blip r:embed="rId8"/>
+                    <a:stretch>
+                      <a:fillRect/>
+                    </a:stretch>
+                  </pic:blipFill>
+                  <pic:spPr>
+                    <a:xfrm>
+                      <a:off x="0" y="0"/>
+                      <a:ext cx="5612130" cy="2236470"/>
+                    </a:xfrm>
+                    <a:prstGeom prst="rect">
+                      <a:avLst/>
+                    </a:prstGeom>
+                  </pic:spPr>
+                </pic:pic>
+              </a:graphicData>
+            </a:graphic>
+          </wp:inline>
+        </w:drawing>
+      </w:r>
       <w:bookmarkStart w:id="0" w:name="_GoBack"/>
       <w:bookmarkEnd w:id="0"/>
+    </w:p>
+    <w:p>
+      <w:pPr>
+        <w:rPr>
+          <w:rFonts w:ascii="Book Antiqua" w:hAnsi="Book Antiqua"/>
+        </w:rPr>
+      </w:pPr>
+    </w:p>
+    <w:p>
+      <w:pPr>
+        <w:rPr>
+          <w:rFonts w:ascii="Book Antiqua" w:hAnsi="Book Antiqua"/>
+        </w:rPr>
+      </w:pPr>
+    </w:p>
+    <w:p>
+      <w:pPr>
+        <w:rPr>
+          <w:rFonts w:ascii="Book Antiqua" w:hAnsi="Book Antiqua"/>
+        </w:rPr>
+      </w:pPr>
+    </w:p>
+    <w:p>
+      <w:pPr>
+        <w:rPr>
+          <w:rFonts w:ascii="Book Antiqua" w:hAnsi="Book Antiqua"/>
+        </w:rPr>
+      </w:pPr>
+    </w:p>
+    <w:p>
+      <w:pPr>
+        <w:rPr>
+          <w:rFonts w:ascii="Book Antiqua" w:hAnsi="Book Antiqua"/>
+        </w:rPr>
+      </w:pPr>
+    </w:p>
+    <w:p>
+      <w:pPr>
+        <w:rPr>
+          <w:rFonts w:ascii="Book Antiqua" w:hAnsi="Book Antiqua"/>
+        </w:rPr>
+      </w:pPr>
+    </w:p>
+    <w:p>
+      <w:pPr>
+        <w:rPr>
+          <w:rFonts w:ascii="Book Antiqua" w:hAnsi="Book Antiqua"/>
+        </w:rPr>
+      </w:pPr>
+    </w:p>
+    <w:p>
+      <w:pPr>
+        <w:rPr>
+          <w:rFonts w:ascii="Book Antiqua" w:hAnsi="Book Antiqua"/>
+        </w:rPr>
+      </w:pPr>
+    </w:p>
+    <w:p>
+      <w:pPr>
+        <w:rPr>
+          <w:rFonts w:ascii="Book Antiqua" w:hAnsi="Book Antiqua"/>
+        </w:rPr>
+      </w:pPr>
+    </w:p>
+    <w:p>
+      <w:pPr>
+        <w:rPr>
+          <w:rFonts w:ascii="Book Antiqua" w:hAnsi="Book Antiqua"/>
+        </w:rPr>
+      </w:pPr>
     </w:p>
     <w:sectPr>
       <w:pgSz w:w="12240" w:h="15840"/>
@@ -693,40 +944,6 @@
     <w:semiHidden/>
     <w:unhideWhenUsed/>
   </w:style>
-  <w:style w:type="paragraph" w:styleId="Ttulo">
-    <w:name w:val="Title"/>
-    <w:basedOn w:val="Normal"/>
-    <w:next w:val="Normal"/>
-    <w:link w:val="TtuloCar"/>
-    <w:uiPriority w:val="10"/>
-    <w:qFormat/>
-    <w:rsid w:val="00A61502"/>
-    <w:pPr>
-      <w:spacing w:after="0" w:line="240" w:lineRule="auto"/>
-      <w:contextualSpacing/>
-    </w:pPr>
-    <w:rPr>
-      <w:rFonts w:asciiTheme="majorHAnsi" w:eastAsiaTheme="majorEastAsia" w:hAnsiTheme="majorHAnsi" w:cstheme="majorBidi"/>
-      <w:spacing w:val="-10"/>
-      <w:kern w:val="28"/>
-      <w:sz w:val="56"/>
-      <w:szCs w:val="56"/>
-    </w:rPr>
-  </w:style>
-  <w:style w:type="character" w:customStyle="1" w:styleId="TtuloCar">
-    <w:name w:val="Título Car"/>
-    <w:basedOn w:val="Fuentedeprrafopredeter"/>
-    <w:link w:val="Ttulo"/>
-    <w:uiPriority w:val="10"/>
-    <w:rsid w:val="00A61502"/>
-    <w:rPr>
-      <w:rFonts w:asciiTheme="majorHAnsi" w:eastAsiaTheme="majorEastAsia" w:hAnsiTheme="majorHAnsi" w:cstheme="majorBidi"/>
-      <w:spacing w:val="-10"/>
-      <w:kern w:val="28"/>
-      <w:sz w:val="56"/>
-      <w:szCs w:val="56"/>
-    </w:rPr>
-  </w:style>
 </w:styles>
 </file>
 

</xml_diff>